<commit_message>
Solicitud de cambio agregada en PGC - Tabla 7
</commit_message>
<xml_diff>
--- a/Documentos/Planes/PGC.docx
+++ b/Documentos/Planes/PGC.docx
@@ -7304,8 +7304,8 @@
               <w:rPr>
                 <w:rFonts w:ascii="Poppins" w:eastAsia="Poppins" w:hAnsi="Poppins" w:cs="Poppins"/>
                 <w:i/>
-                <w:sz w:val="20"/>
-                <w:szCs w:val="20"/>
+                <w:sz w:val="22"/>
+                <w:szCs w:val="22"/>
               </w:rPr>
               <w:t>Plan del Proyecto (PROJECT CHARTER)</w:t>
             </w:r>
@@ -7381,8 +7381,8 @@
               <w:rPr>
                 <w:rFonts w:ascii="Poppins" w:eastAsia="Poppins" w:hAnsi="Poppins" w:cs="Poppins"/>
                 <w:i/>
-                <w:sz w:val="20"/>
-                <w:szCs w:val="20"/>
+                <w:sz w:val="22"/>
+                <w:szCs w:val="22"/>
               </w:rPr>
               <w:t>Cronograma del Proyecto</w:t>
             </w:r>
@@ -7458,8 +7458,8 @@
               <w:rPr>
                 <w:rFonts w:ascii="Poppins" w:eastAsia="Poppins" w:hAnsi="Poppins" w:cs="Poppins"/>
                 <w:i/>
-                <w:sz w:val="20"/>
-                <w:szCs w:val="20"/>
+                <w:sz w:val="22"/>
+                <w:szCs w:val="22"/>
               </w:rPr>
               <w:t>Repositorio GitHub</w:t>
             </w:r>
@@ -7535,8 +7535,8 @@
               <w:rPr>
                 <w:rFonts w:ascii="Poppins" w:eastAsia="Poppins" w:hAnsi="Poppins" w:cs="Poppins"/>
                 <w:i/>
-                <w:sz w:val="20"/>
-                <w:szCs w:val="20"/>
+                <w:sz w:val="22"/>
+                <w:szCs w:val="22"/>
               </w:rPr>
               <w:t>Lista de Historias de Usuario</w:t>
             </w:r>
@@ -7612,8 +7612,8 @@
               <w:rPr>
                 <w:rFonts w:ascii="Poppins" w:eastAsia="Poppins" w:hAnsi="Poppins" w:cs="Poppins"/>
                 <w:i/>
-                <w:sz w:val="20"/>
-                <w:szCs w:val="20"/>
+                <w:sz w:val="22"/>
+                <w:szCs w:val="22"/>
               </w:rPr>
               <w:t>Documentos de Especificación de Requisitos</w:t>
             </w:r>
@@ -7689,8 +7689,8 @@
               <w:rPr>
                 <w:rFonts w:ascii="Poppins" w:eastAsia="Poppins" w:hAnsi="Poppins" w:cs="Poppins"/>
                 <w:i/>
-                <w:sz w:val="20"/>
-                <w:szCs w:val="20"/>
+                <w:sz w:val="22"/>
+                <w:szCs w:val="22"/>
               </w:rPr>
               <w:t>Documento de Especificación de UI</w:t>
             </w:r>
@@ -7766,8 +7766,8 @@
               <w:rPr>
                 <w:rFonts w:ascii="Poppins" w:eastAsia="Poppins" w:hAnsi="Poppins" w:cs="Poppins"/>
                 <w:i/>
-                <w:sz w:val="20"/>
-                <w:szCs w:val="20"/>
+                <w:sz w:val="22"/>
+                <w:szCs w:val="22"/>
               </w:rPr>
               <w:t>Documento de Guía de Estilos</w:t>
             </w:r>
@@ -7844,8 +7844,8 @@
                 <w:rFonts w:ascii="Poppins" w:eastAsia="Poppins" w:hAnsi="Poppins" w:cs="Poppins"/>
                 <w:i/>
                 <w:color w:val="060606"/>
-                <w:sz w:val="20"/>
-                <w:szCs w:val="20"/>
+                <w:sz w:val="22"/>
+                <w:szCs w:val="22"/>
               </w:rPr>
               <w:t>Documento de Especificación de la BD</w:t>
             </w:r>
@@ -7921,8 +7921,8 @@
               <w:rPr>
                 <w:rFonts w:ascii="Poppins" w:eastAsia="Poppins" w:hAnsi="Poppins" w:cs="Poppins"/>
                 <w:i/>
-                <w:sz w:val="20"/>
-                <w:szCs w:val="20"/>
+                <w:sz w:val="22"/>
+                <w:szCs w:val="22"/>
               </w:rPr>
               <w:t>Documento de Arquitectura del Software</w:t>
             </w:r>
@@ -7998,8 +7998,8 @@
               <w:rPr>
                 <w:rFonts w:ascii="Poppins" w:eastAsia="Poppins" w:hAnsi="Poppins" w:cs="Poppins"/>
                 <w:i/>
-                <w:sz w:val="20"/>
-                <w:szCs w:val="20"/>
+                <w:sz w:val="22"/>
+                <w:szCs w:val="22"/>
               </w:rPr>
               <w:t>Reporte del Primer Sprint</w:t>
             </w:r>
@@ -8108,6 +8108,7 @@
                 <w:sz w:val="22"/>
                 <w:szCs w:val="22"/>
               </w:rPr>
+              <w:lastRenderedPageBreak/>
               <w:t>LÍNEA BASE 2</w:t>
             </w:r>
           </w:p>
@@ -8145,9 +8146,10 @@
               <w:rPr>
                 <w:rFonts w:ascii="Poppins" w:eastAsia="Poppins" w:hAnsi="Poppins" w:cs="Poppins"/>
                 <w:i/>
-                <w:sz w:val="20"/>
-                <w:szCs w:val="20"/>
-              </w:rPr>
+                <w:sz w:val="22"/>
+                <w:szCs w:val="22"/>
+              </w:rPr>
+              <w:lastRenderedPageBreak/>
               <w:t>Módulo de Página de Inicio</w:t>
             </w:r>
           </w:p>
@@ -8222,8 +8224,8 @@
               <w:rPr>
                 <w:rFonts w:ascii="Poppins" w:eastAsia="Poppins" w:hAnsi="Poppins" w:cs="Poppins"/>
                 <w:i/>
-                <w:sz w:val="20"/>
-                <w:szCs w:val="20"/>
+                <w:sz w:val="22"/>
+                <w:szCs w:val="22"/>
               </w:rPr>
               <w:t>Módulo de Registro</w:t>
             </w:r>
@@ -8299,8 +8301,8 @@
               <w:rPr>
                 <w:rFonts w:ascii="Poppins" w:eastAsia="Poppins" w:hAnsi="Poppins" w:cs="Poppins"/>
                 <w:i/>
-                <w:sz w:val="20"/>
-                <w:szCs w:val="20"/>
+                <w:sz w:val="22"/>
+                <w:szCs w:val="22"/>
               </w:rPr>
               <w:t>Módulo de Cliente</w:t>
             </w:r>
@@ -8376,8 +8378,8 @@
               <w:rPr>
                 <w:rFonts w:ascii="Poppins" w:eastAsia="Poppins" w:hAnsi="Poppins" w:cs="Poppins"/>
                 <w:i/>
-                <w:sz w:val="20"/>
-                <w:szCs w:val="20"/>
+                <w:sz w:val="22"/>
+                <w:szCs w:val="22"/>
               </w:rPr>
               <w:t>Módulo de Administrador</w:t>
             </w:r>
@@ -8453,8 +8455,8 @@
               <w:rPr>
                 <w:rFonts w:ascii="Poppins" w:eastAsia="Poppins" w:hAnsi="Poppins" w:cs="Poppins"/>
                 <w:i/>
-                <w:sz w:val="20"/>
-                <w:szCs w:val="20"/>
+                <w:sz w:val="22"/>
+                <w:szCs w:val="22"/>
               </w:rPr>
               <w:t>Reporte del Segundo Sprint</w:t>
             </w:r>
@@ -8600,8 +8602,8 @@
               <w:rPr>
                 <w:rFonts w:ascii="Poppins" w:eastAsia="Poppins" w:hAnsi="Poppins" w:cs="Poppins"/>
                 <w:i/>
-                <w:sz w:val="20"/>
-                <w:szCs w:val="20"/>
+                <w:sz w:val="22"/>
+                <w:szCs w:val="22"/>
               </w:rPr>
               <w:t>Módulo de Administrador</w:t>
             </w:r>
@@ -8677,8 +8679,8 @@
               <w:rPr>
                 <w:rFonts w:ascii="Poppins" w:eastAsia="Poppins" w:hAnsi="Poppins" w:cs="Poppins"/>
                 <w:i/>
-                <w:sz w:val="20"/>
-                <w:szCs w:val="20"/>
+                <w:sz w:val="22"/>
+                <w:szCs w:val="22"/>
               </w:rPr>
               <w:t>Módulo de Cliente</w:t>
             </w:r>
@@ -8754,8 +8756,8 @@
               <w:rPr>
                 <w:rFonts w:ascii="Poppins" w:eastAsia="Poppins" w:hAnsi="Poppins" w:cs="Poppins"/>
                 <w:i/>
-                <w:sz w:val="20"/>
-                <w:szCs w:val="20"/>
+                <w:sz w:val="22"/>
+                <w:szCs w:val="22"/>
               </w:rPr>
               <w:t>Módulo de Administrador</w:t>
             </w:r>
@@ -8831,8 +8833,8 @@
               <w:rPr>
                 <w:rFonts w:ascii="Poppins" w:eastAsia="Poppins" w:hAnsi="Poppins" w:cs="Poppins"/>
                 <w:i/>
-                <w:sz w:val="20"/>
-                <w:szCs w:val="20"/>
+                <w:sz w:val="22"/>
+                <w:szCs w:val="22"/>
               </w:rPr>
               <w:t>Manual de usuario</w:t>
             </w:r>
@@ -8901,16 +8903,16 @@
               <w:rPr>
                 <w:rFonts w:ascii="Poppins" w:eastAsia="Poppins" w:hAnsi="Poppins" w:cs="Poppins"/>
                 <w:i/>
-                <w:sz w:val="20"/>
-                <w:szCs w:val="20"/>
+                <w:sz w:val="22"/>
+                <w:szCs w:val="22"/>
               </w:rPr>
             </w:pPr>
             <w:r>
               <w:rPr>
                 <w:rFonts w:ascii="Poppins" w:eastAsia="Poppins" w:hAnsi="Poppins" w:cs="Poppins"/>
                 <w:i/>
-                <w:sz w:val="20"/>
-                <w:szCs w:val="20"/>
+                <w:sz w:val="22"/>
+                <w:szCs w:val="22"/>
               </w:rPr>
               <w:t>Documento de Pruebas del Software</w:t>
             </w:r>
@@ -8979,16 +8981,16 @@
               <w:rPr>
                 <w:rFonts w:ascii="Poppins" w:eastAsia="Poppins" w:hAnsi="Poppins" w:cs="Poppins"/>
                 <w:i/>
-                <w:sz w:val="20"/>
-                <w:szCs w:val="20"/>
+                <w:sz w:val="22"/>
+                <w:szCs w:val="22"/>
               </w:rPr>
             </w:pPr>
             <w:r>
               <w:rPr>
                 <w:rFonts w:ascii="Poppins" w:eastAsia="Poppins" w:hAnsi="Poppins" w:cs="Poppins"/>
                 <w:i/>
-                <w:sz w:val="20"/>
-                <w:szCs w:val="20"/>
+                <w:sz w:val="22"/>
+                <w:szCs w:val="22"/>
               </w:rPr>
               <w:t>Acta de cierre del proyecto</w:t>
             </w:r>
@@ -9682,6 +9684,7 @@
                 <w:sz w:val="22"/>
                 <w:szCs w:val="22"/>
               </w:rPr>
+              <w:lastRenderedPageBreak/>
               <w:t>E</w:t>
             </w:r>
           </w:p>
@@ -9802,7 +9805,6 @@
                 <w:sz w:val="22"/>
                 <w:szCs w:val="22"/>
               </w:rPr>
-              <w:lastRenderedPageBreak/>
               <w:t>E</w:t>
             </w:r>
           </w:p>
@@ -12301,6 +12303,7 @@
                 <w:sz w:val="22"/>
                 <w:szCs w:val="22"/>
               </w:rPr>
+              <w:lastRenderedPageBreak/>
               <w:t>E</w:t>
             </w:r>
           </w:p>
@@ -12418,7 +12421,6 @@
                 <w:sz w:val="22"/>
                 <w:szCs w:val="22"/>
               </w:rPr>
-              <w:lastRenderedPageBreak/>
               <w:t>E</w:t>
             </w:r>
           </w:p>
@@ -14494,6 +14496,8 @@
         <w:jc w:val="left"/>
         <w:rPr>
           <w:rFonts w:ascii="Poppins" w:eastAsia="Poppins" w:hAnsi="Poppins" w:cs="Poppins"/>
+          <w:sz w:val="22"/>
+          <w:szCs w:val="22"/>
         </w:rPr>
       </w:pPr>
       <w:r>
@@ -14535,10 +14539,20 @@
       <w:pPr>
         <w:pStyle w:val="Ttulo4"/>
         <w:spacing w:before="0" w:after="0" w:line="360" w:lineRule="auto"/>
+        <w:rPr>
+          <w:rFonts w:ascii="Poppins" w:hAnsi="Poppins"/>
+          <w:sz w:val="22"/>
+          <w:szCs w:val="22"/>
+        </w:rPr>
       </w:pPr>
       <w:bookmarkStart w:id="26" w:name="_heading=h.4a3b2cedi3aq" w:colFirst="0" w:colLast="0"/>
       <w:bookmarkEnd w:id="26"/>
       <w:r>
+        <w:rPr>
+          <w:rFonts w:ascii="Poppins" w:hAnsi="Poppins"/>
+          <w:sz w:val="22"/>
+          <w:szCs w:val="22"/>
+        </w:rPr>
         <w:t>3.1.4.1. Subcomponentes de la Nomenclatura de ítem</w:t>
       </w:r>
     </w:p>
@@ -14552,7 +14566,7 @@
         <w:ind w:left="283"/>
         <w:jc w:val="left"/>
         <w:rPr>
-          <w:rFonts w:ascii="Arial" w:eastAsia="Arial" w:hAnsi="Arial" w:cs="Arial"/>
+          <w:rFonts w:ascii="Poppins" w:eastAsia="Arial" w:hAnsi="Poppins" w:cs="Arial"/>
           <w:sz w:val="22"/>
           <w:szCs w:val="22"/>
         </w:rPr>
@@ -14614,6 +14628,7 @@
           <w:szCs w:val="22"/>
           <w:u w:val="single"/>
         </w:rPr>
+        <w:lastRenderedPageBreak/>
         <w:t>Ejemplo:</w:t>
       </w:r>
       <w:r>
@@ -14622,7 +14637,23 @@
           <w:sz w:val="22"/>
           <w:szCs w:val="22"/>
         </w:rPr>
-        <w:t xml:space="preserve"> Zorrito PLUS → ZP</w:t>
+        <w:t xml:space="preserve"> Zorrito PLUS </w:t>
+      </w:r>
+      <w:r>
+        <w:rPr>
+          <w:rFonts w:eastAsia="Poppins"/>
+          <w:sz w:val="22"/>
+          <w:szCs w:val="22"/>
+        </w:rPr>
+        <w:t>→</w:t>
+      </w:r>
+      <w:r>
+        <w:rPr>
+          <w:rFonts w:ascii="Poppins" w:eastAsia="Poppins" w:hAnsi="Poppins" w:cs="Poppins"/>
+          <w:sz w:val="22"/>
+          <w:szCs w:val="22"/>
+        </w:rPr>
+        <w:t xml:space="preserve"> ZP</w:t>
       </w:r>
     </w:p>
     <w:p>
@@ -14647,7 +14678,6 @@
           <w:sz w:val="22"/>
           <w:szCs w:val="22"/>
         </w:rPr>
-        <w:lastRenderedPageBreak/>
         <w:t>Para la identificación de Archivos:</w:t>
       </w:r>
     </w:p>
@@ -14706,7 +14736,23 @@
           <w:sz w:val="22"/>
           <w:szCs w:val="22"/>
         </w:rPr>
-        <w:t xml:space="preserve"> Project Charter → PC</w:t>
+        <w:t xml:space="preserve"> Project Charter </w:t>
+      </w:r>
+      <w:r>
+        <w:rPr>
+          <w:rFonts w:eastAsia="Poppins"/>
+          <w:sz w:val="22"/>
+          <w:szCs w:val="22"/>
+        </w:rPr>
+        <w:t>→</w:t>
+      </w:r>
+      <w:r>
+        <w:rPr>
+          <w:rFonts w:ascii="Poppins" w:eastAsia="Poppins" w:hAnsi="Poppins" w:cs="Poppins"/>
+          <w:sz w:val="22"/>
+          <w:szCs w:val="22"/>
+        </w:rPr>
+        <w:t xml:space="preserve"> PC</w:t>
       </w:r>
     </w:p>
     <w:p>
@@ -14803,7 +14849,23 @@
           <w:sz w:val="22"/>
           <w:szCs w:val="22"/>
         </w:rPr>
-        <w:t>Archivo de Microsoft Excel → xlsx</w:t>
+        <w:t xml:space="preserve">Archivo de Microsoft Excel </w:t>
+      </w:r>
+      <w:r>
+        <w:rPr>
+          <w:rFonts w:eastAsia="Poppins"/>
+          <w:sz w:val="22"/>
+          <w:szCs w:val="22"/>
+        </w:rPr>
+        <w:t>→</w:t>
+      </w:r>
+      <w:r>
+        <w:rPr>
+          <w:rFonts w:ascii="Poppins" w:eastAsia="Poppins" w:hAnsi="Poppins" w:cs="Poppins"/>
+          <w:sz w:val="22"/>
+          <w:szCs w:val="22"/>
+        </w:rPr>
+        <w:t xml:space="preserve"> xlsx</w:t>
       </w:r>
     </w:p>
     <w:p>
@@ -14823,7 +14885,23 @@
           <w:sz w:val="22"/>
           <w:szCs w:val="22"/>
         </w:rPr>
-        <w:t>Archivo de Microsoft Word → docx</w:t>
+        <w:t xml:space="preserve">Archivo de Microsoft Word </w:t>
+      </w:r>
+      <w:r>
+        <w:rPr>
+          <w:rFonts w:eastAsia="Poppins"/>
+          <w:sz w:val="22"/>
+          <w:szCs w:val="22"/>
+        </w:rPr>
+        <w:t>→</w:t>
+      </w:r>
+      <w:r>
+        <w:rPr>
+          <w:rFonts w:ascii="Poppins" w:eastAsia="Poppins" w:hAnsi="Poppins" w:cs="Poppins"/>
+          <w:sz w:val="22"/>
+          <w:szCs w:val="22"/>
+        </w:rPr>
+        <w:t xml:space="preserve"> docx</w:t>
       </w:r>
     </w:p>
     <w:p>
@@ -14843,7 +14921,23 @@
           <w:sz w:val="22"/>
           <w:szCs w:val="22"/>
         </w:rPr>
-        <w:t>Archivo comprimido RAR → rar</w:t>
+        <w:t xml:space="preserve">Archivo comprimido RAR </w:t>
+      </w:r>
+      <w:r>
+        <w:rPr>
+          <w:rFonts w:eastAsia="Poppins"/>
+          <w:sz w:val="22"/>
+          <w:szCs w:val="22"/>
+        </w:rPr>
+        <w:t>→</w:t>
+      </w:r>
+      <w:r>
+        <w:rPr>
+          <w:rFonts w:ascii="Poppins" w:eastAsia="Poppins" w:hAnsi="Poppins" w:cs="Poppins"/>
+          <w:sz w:val="22"/>
+          <w:szCs w:val="22"/>
+        </w:rPr>
+        <w:t xml:space="preserve"> rar</w:t>
       </w:r>
     </w:p>
     <w:p>
@@ -14859,6 +14953,11 @@
       <w:bookmarkStart w:id="27" w:name="_heading=h.8lhv4xxyfoqq" w:colFirst="0" w:colLast="0"/>
       <w:bookmarkEnd w:id="27"/>
       <w:r>
+        <w:rPr>
+          <w:rFonts w:ascii="Poppins" w:hAnsi="Poppins"/>
+          <w:sz w:val="22"/>
+          <w:szCs w:val="22"/>
+        </w:rPr>
         <w:t>3.1.4.2. Casos de Nomenclatura de ítem</w:t>
       </w:r>
     </w:p>
@@ -14955,7 +15054,23 @@
           <w:sz w:val="22"/>
           <w:szCs w:val="22"/>
         </w:rPr>
-        <w:t>Plan de Gestión de la Configuración → PGC.docx</w:t>
+        <w:t xml:space="preserve">Plan de Gestión de la Configuración </w:t>
+      </w:r>
+      <w:r>
+        <w:rPr>
+          <w:rFonts w:eastAsia="Poppins"/>
+          <w:sz w:val="22"/>
+          <w:szCs w:val="22"/>
+        </w:rPr>
+        <w:t>→</w:t>
+      </w:r>
+      <w:r>
+        <w:rPr>
+          <w:rFonts w:ascii="Poppins" w:eastAsia="Poppins" w:hAnsi="Poppins" w:cs="Poppins"/>
+          <w:sz w:val="22"/>
+          <w:szCs w:val="22"/>
+        </w:rPr>
+        <w:t xml:space="preserve"> PGC.docx</w:t>
       </w:r>
     </w:p>
     <w:p>
@@ -15050,7 +15165,23 @@
           <w:sz w:val="22"/>
           <w:szCs w:val="22"/>
         </w:rPr>
-        <w:t>Project Charter del proyecto Zorrito PLUS (Archivo de Microsoft Word) → ZP-PC.docx</w:t>
+        <w:t xml:space="preserve">Project Charter del proyecto Zorrito PLUS (Archivo de Microsoft Word) </w:t>
+      </w:r>
+      <w:r>
+        <w:rPr>
+          <w:rFonts w:eastAsia="Poppins"/>
+          <w:sz w:val="22"/>
+          <w:szCs w:val="22"/>
+        </w:rPr>
+        <w:t>→</w:t>
+      </w:r>
+      <w:r>
+        <w:rPr>
+          <w:rFonts w:ascii="Poppins" w:eastAsia="Poppins" w:hAnsi="Poppins" w:cs="Poppins"/>
+          <w:sz w:val="22"/>
+          <w:szCs w:val="22"/>
+        </w:rPr>
+        <w:t xml:space="preserve"> ZP-PC.docx</w:t>
       </w:r>
     </w:p>
     <w:p>
@@ -15147,7 +15278,24 @@
           <w:sz w:val="22"/>
           <w:szCs w:val="22"/>
         </w:rPr>
-        <w:t>Documento de Especificación de Requisitos de la Historia de Usuario 1 del proyecto Zorrito PLUS → ZP-DER-01.docx</w:t>
+        <w:lastRenderedPageBreak/>
+        <w:t xml:space="preserve">Documento de Especificación de Requisitos de la Historia de Usuario 1 del proyecto Zorrito PLUS </w:t>
+      </w:r>
+      <w:r>
+        <w:rPr>
+          <w:rFonts w:eastAsia="Poppins"/>
+          <w:sz w:val="22"/>
+          <w:szCs w:val="22"/>
+        </w:rPr>
+        <w:t>→</w:t>
+      </w:r>
+      <w:r>
+        <w:rPr>
+          <w:rFonts w:ascii="Poppins" w:eastAsia="Poppins" w:hAnsi="Poppins" w:cs="Poppins"/>
+          <w:sz w:val="22"/>
+          <w:szCs w:val="22"/>
+        </w:rPr>
+        <w:t xml:space="preserve"> ZP-DER-01.docx</w:t>
       </w:r>
     </w:p>
     <w:p>
@@ -15167,8 +15315,23 @@
           <w:sz w:val="22"/>
           <w:szCs w:val="22"/>
         </w:rPr>
-        <w:lastRenderedPageBreak/>
-        <w:t>Código fuente de la Historia de Usuario 1 del proyecto Zorrito PLUS → ZP-CÓDIGO-01.rar</w:t>
+        <w:t xml:space="preserve">Código fuente de la Historia de Usuario 1 del proyecto Zorrito PLUS </w:t>
+      </w:r>
+      <w:r>
+        <w:rPr>
+          <w:rFonts w:eastAsia="Poppins"/>
+          <w:sz w:val="22"/>
+          <w:szCs w:val="22"/>
+        </w:rPr>
+        <w:t>→</w:t>
+      </w:r>
+      <w:r>
+        <w:rPr>
+          <w:rFonts w:ascii="Poppins" w:eastAsia="Poppins" w:hAnsi="Poppins" w:cs="Poppins"/>
+          <w:sz w:val="22"/>
+          <w:szCs w:val="22"/>
+        </w:rPr>
+        <w:t xml:space="preserve"> ZP-CÓDIGO-01.rar</w:t>
       </w:r>
     </w:p>
     <w:p>
@@ -15302,7 +15465,23 @@
           <w:sz w:val="22"/>
           <w:szCs w:val="22"/>
         </w:rPr>
-        <w:t>an del Cronograma del proyecto Zorrito PLUS → ZP-PLC.xlsx</w:t>
+        <w:t xml:space="preserve">an del Cronograma del proyecto Zorrito PLUS </w:t>
+      </w:r>
+      <w:r>
+        <w:rPr>
+          <w:rFonts w:eastAsia="Poppins"/>
+          <w:sz w:val="22"/>
+          <w:szCs w:val="22"/>
+        </w:rPr>
+        <w:t>→</w:t>
+      </w:r>
+      <w:r>
+        <w:rPr>
+          <w:rFonts w:ascii="Poppins" w:eastAsia="Poppins" w:hAnsi="Poppins" w:cs="Poppins"/>
+          <w:sz w:val="22"/>
+          <w:szCs w:val="22"/>
+        </w:rPr>
+        <w:t xml:space="preserve"> ZP-PLC.xlsx</w:t>
       </w:r>
     </w:p>
     <w:p>
@@ -15340,7 +15519,23 @@
           <w:sz w:val="22"/>
           <w:szCs w:val="22"/>
         </w:rPr>
-        <w:t>oject Charter del proyecto Zorrito PLUS → ZP-PRC.docx</w:t>
+        <w:t xml:space="preserve">oject Charter del proyecto Zorrito PLUS </w:t>
+      </w:r>
+      <w:r>
+        <w:rPr>
+          <w:rFonts w:eastAsia="Poppins"/>
+          <w:sz w:val="22"/>
+          <w:szCs w:val="22"/>
+        </w:rPr>
+        <w:t>→</w:t>
+      </w:r>
+      <w:r>
+        <w:rPr>
+          <w:rFonts w:ascii="Poppins" w:eastAsia="Poppins" w:hAnsi="Poppins" w:cs="Poppins"/>
+          <w:sz w:val="22"/>
+          <w:szCs w:val="22"/>
+        </w:rPr>
+        <w:t xml:space="preserve"> ZP-PRC.docx</w:t>
       </w:r>
     </w:p>
     <w:p>
@@ -15360,6 +15555,9 @@
         <w:t xml:space="preserve">3.1.5. Lista de </w:t>
       </w:r>
       <w:r>
+        <w:rPr>
+          <w:rFonts w:ascii="Poppins" w:hAnsi="Poppins"/>
+        </w:rPr>
         <w:t>ítems</w:t>
       </w:r>
       <w:r>
@@ -15375,6 +15573,8 @@
         <w:jc w:val="left"/>
         <w:rPr>
           <w:rFonts w:ascii="Poppins" w:eastAsia="Poppins" w:hAnsi="Poppins" w:cs="Poppins"/>
+          <w:sz w:val="22"/>
+          <w:szCs w:val="22"/>
         </w:rPr>
       </w:pPr>
       <w:r>
@@ -16279,6 +16479,7 @@
                 <w:sz w:val="22"/>
                 <w:szCs w:val="22"/>
               </w:rPr>
+              <w:lastRenderedPageBreak/>
               <w:t>Documento de Especificación UI</w:t>
             </w:r>
           </w:p>
@@ -16595,7 +16796,6 @@
                 <w:sz w:val="22"/>
                 <w:szCs w:val="22"/>
               </w:rPr>
-              <w:lastRenderedPageBreak/>
               <w:t>Documento de Especificación de Base de Datos</w:t>
             </w:r>
           </w:p>
@@ -18124,6 +18324,8 @@
         <w:jc w:val="left"/>
         <w:rPr>
           <w:rFonts w:ascii="Poppins" w:eastAsia="Poppins" w:hAnsi="Poppins" w:cs="Poppins"/>
+          <w:sz w:val="22"/>
+          <w:szCs w:val="22"/>
         </w:rPr>
       </w:pPr>
       <w:r>
@@ -18178,6 +18380,9 @@
         <w:t>3.2.1. Formatos de solicitudes de Cambio (</w:t>
       </w:r>
       <w:r>
+        <w:rPr>
+          <w:rFonts w:ascii="Poppins" w:hAnsi="Poppins"/>
+        </w:rPr>
         <w:t>1 C</w:t>
       </w:r>
       <w:r>
@@ -18460,6 +18665,7 @@
                 <w:sz w:val="22"/>
                 <w:szCs w:val="22"/>
               </w:rPr>
+              <w:lastRenderedPageBreak/>
               <w:t xml:space="preserve">Fecha de creación </w:t>
             </w:r>
           </w:p>
@@ -18626,7 +18832,6 @@
                 <w:sz w:val="22"/>
                 <w:szCs w:val="22"/>
               </w:rPr>
-              <w:lastRenderedPageBreak/>
               <w:t>Fuente (Persona que ha identificado la necesidad del cambio - Stakeholder)</w:t>
             </w:r>
           </w:p>
@@ -18968,6 +19173,697 @@
     </w:p>
     <w:p>
       <w:pPr>
+        <w:spacing w:before="0" w:after="0" w:line="360" w:lineRule="auto"/>
+        <w:rPr>
+          <w:rFonts w:ascii="Poppins" w:eastAsia="Poppins" w:hAnsi="Poppins" w:cs="Poppins"/>
+          <w:b/>
+          <w:sz w:val="22"/>
+          <w:szCs w:val="22"/>
+        </w:rPr>
+      </w:pPr>
+      <w:r>
+        <w:rPr>
+          <w:rFonts w:ascii="Poppins" w:eastAsia="Poppins" w:hAnsi="Poppins" w:cs="Poppins"/>
+          <w:b/>
+          <w:sz w:val="22"/>
+          <w:szCs w:val="22"/>
+        </w:rPr>
+        <w:t xml:space="preserve">Tabla </w:t>
+      </w:r>
+      <w:r>
+        <w:rPr>
+          <w:rFonts w:ascii="Poppins" w:eastAsia="Poppins" w:hAnsi="Poppins" w:cs="Poppins"/>
+          <w:b/>
+          <w:sz w:val="22"/>
+          <w:szCs w:val="22"/>
+        </w:rPr>
+        <w:t>7</w:t>
+      </w:r>
+    </w:p>
+    <w:p>
+      <w:pPr>
+        <w:spacing w:before="0" w:after="0" w:line="360" w:lineRule="auto"/>
+        <w:rPr>
+          <w:rFonts w:ascii="Poppins" w:eastAsia="Poppins" w:hAnsi="Poppins" w:cs="Poppins"/>
+          <w:i/>
+          <w:sz w:val="22"/>
+          <w:szCs w:val="22"/>
+        </w:rPr>
+      </w:pPr>
+      <w:r>
+        <w:rPr>
+          <w:rFonts w:ascii="Poppins" w:eastAsia="Poppins" w:hAnsi="Poppins" w:cs="Poppins"/>
+          <w:i/>
+          <w:sz w:val="22"/>
+          <w:szCs w:val="22"/>
+        </w:rPr>
+        <w:t>Solicitud de cambio aplicada al proyecto Zorrito Plus</w:t>
+      </w:r>
+    </w:p>
+    <w:tbl>
+      <w:tblPr>
+        <w:tblStyle w:val="a6"/>
+        <w:tblW w:w="9285" w:type="dxa"/>
+        <w:jc w:val="center"/>
+        <w:tblInd w:w="0" w:type="dxa"/>
+        <w:tblLayout w:type="fixed"/>
+        <w:tblLook w:val="0400" w:firstRow="0" w:lastRow="0" w:firstColumn="0" w:lastColumn="0" w:noHBand="0" w:noVBand="1"/>
+      </w:tblPr>
+      <w:tblGrid>
+        <w:gridCol w:w="3630"/>
+        <w:gridCol w:w="5655"/>
+      </w:tblGrid>
+      <w:tr>
+        <w:trPr>
+          <w:trHeight w:val="420"/>
+          <w:jc w:val="center"/>
+        </w:trPr>
+        <w:tc>
+          <w:tcPr>
+            <w:tcW w:w="3630" w:type="dxa"/>
+            <w:tcBorders>
+              <w:top w:val="single" w:sz="8" w:space="0" w:color="000000"/>
+              <w:left w:val="single" w:sz="8" w:space="0" w:color="000000"/>
+              <w:bottom w:val="single" w:sz="8" w:space="0" w:color="000000"/>
+              <w:right w:val="single" w:sz="8" w:space="0" w:color="000000"/>
+            </w:tcBorders>
+            <w:shd w:val="clear" w:color="auto" w:fill="EBAA75"/>
+            <w:tcMar>
+              <w:top w:w="100" w:type="dxa"/>
+              <w:left w:w="100" w:type="dxa"/>
+              <w:bottom w:w="100" w:type="dxa"/>
+              <w:right w:w="100" w:type="dxa"/>
+            </w:tcMar>
+            <w:vAlign w:val="center"/>
+          </w:tcPr>
+          <w:p>
+            <w:pPr>
+              <w:spacing w:before="0" w:after="0" w:line="240" w:lineRule="auto"/>
+              <w:jc w:val="center"/>
+              <w:rPr>
+                <w:rFonts w:ascii="Poppins" w:eastAsia="Poppins" w:hAnsi="Poppins" w:cs="Poppins"/>
+                <w:b/>
+                <w:bCs/>
+                <w:sz w:val="22"/>
+                <w:szCs w:val="22"/>
+              </w:rPr>
+            </w:pPr>
+            <w:r>
+              <w:rPr>
+                <w:rFonts w:ascii="Poppins" w:hAnsi="Poppins"/>
+                <w:b/>
+                <w:bCs/>
+                <w:sz w:val="22"/>
+                <w:szCs w:val="22"/>
+              </w:rPr>
+              <w:t xml:space="preserve">Campo </w:t>
+            </w:r>
+          </w:p>
+        </w:tc>
+        <w:tc>
+          <w:tcPr>
+            <w:tcW w:w="5655" w:type="dxa"/>
+            <w:tcBorders>
+              <w:top w:val="single" w:sz="8" w:space="0" w:color="000000"/>
+              <w:left w:val="single" w:sz="8" w:space="0" w:color="000000"/>
+              <w:bottom w:val="single" w:sz="8" w:space="0" w:color="000000"/>
+              <w:right w:val="single" w:sz="8" w:space="0" w:color="000000"/>
+            </w:tcBorders>
+            <w:shd w:val="clear" w:color="auto" w:fill="EBAA75"/>
+            <w:tcMar>
+              <w:top w:w="100" w:type="dxa"/>
+              <w:left w:w="100" w:type="dxa"/>
+              <w:bottom w:w="100" w:type="dxa"/>
+              <w:right w:w="100" w:type="dxa"/>
+            </w:tcMar>
+            <w:vAlign w:val="center"/>
+          </w:tcPr>
+          <w:p>
+            <w:pPr>
+              <w:spacing w:before="0" w:after="0" w:line="240" w:lineRule="auto"/>
+              <w:jc w:val="center"/>
+              <w:rPr>
+                <w:rFonts w:ascii="Poppins" w:eastAsia="Poppins" w:hAnsi="Poppins" w:cs="Poppins"/>
+                <w:b/>
+                <w:bCs/>
+                <w:sz w:val="22"/>
+                <w:szCs w:val="22"/>
+              </w:rPr>
+            </w:pPr>
+            <w:r>
+              <w:rPr>
+                <w:rFonts w:ascii="Poppins" w:hAnsi="Poppins"/>
+                <w:b/>
+                <w:bCs/>
+                <w:sz w:val="22"/>
+                <w:szCs w:val="22"/>
+              </w:rPr>
+              <w:t>Descripción</w:t>
+            </w:r>
+          </w:p>
+        </w:tc>
+      </w:tr>
+      <w:tr>
+        <w:trPr>
+          <w:trHeight w:val="420"/>
+          <w:jc w:val="center"/>
+        </w:trPr>
+        <w:tc>
+          <w:tcPr>
+            <w:tcW w:w="3630" w:type="dxa"/>
+            <w:tcBorders>
+              <w:top w:val="single" w:sz="8" w:space="0" w:color="000000"/>
+              <w:left w:val="single" w:sz="8" w:space="0" w:color="000000"/>
+              <w:bottom w:val="single" w:sz="8" w:space="0" w:color="000000"/>
+              <w:right w:val="single" w:sz="8" w:space="0" w:color="000000"/>
+            </w:tcBorders>
+            <w:shd w:val="clear" w:color="auto" w:fill="FCCEA9"/>
+            <w:tcMar>
+              <w:top w:w="100" w:type="dxa"/>
+              <w:left w:w="100" w:type="dxa"/>
+              <w:bottom w:w="100" w:type="dxa"/>
+              <w:right w:w="100" w:type="dxa"/>
+            </w:tcMar>
+            <w:vAlign w:val="center"/>
+          </w:tcPr>
+          <w:p>
+            <w:pPr>
+              <w:spacing w:before="0" w:after="0" w:line="240" w:lineRule="auto"/>
+              <w:jc w:val="center"/>
+              <w:rPr>
+                <w:rFonts w:ascii="Poppins" w:eastAsia="Poppins" w:hAnsi="Poppins" w:cs="Poppins"/>
+                <w:b/>
+                <w:bCs/>
+                <w:sz w:val="22"/>
+                <w:szCs w:val="22"/>
+              </w:rPr>
+            </w:pPr>
+            <w:r>
+              <w:rPr>
+                <w:rFonts w:ascii="Poppins" w:hAnsi="Poppins"/>
+                <w:b/>
+                <w:bCs/>
+                <w:sz w:val="22"/>
+                <w:szCs w:val="22"/>
+              </w:rPr>
+              <w:t xml:space="preserve">Fecha de creación </w:t>
+            </w:r>
+          </w:p>
+        </w:tc>
+        <w:tc>
+          <w:tcPr>
+            <w:tcW w:w="5655" w:type="dxa"/>
+            <w:tcBorders>
+              <w:top w:val="single" w:sz="8" w:space="0" w:color="000000"/>
+              <w:left w:val="single" w:sz="8" w:space="0" w:color="000000"/>
+              <w:bottom w:val="single" w:sz="8" w:space="0" w:color="000000"/>
+              <w:right w:val="single" w:sz="8" w:space="0" w:color="000000"/>
+            </w:tcBorders>
+            <w:tcMar>
+              <w:top w:w="100" w:type="dxa"/>
+              <w:left w:w="100" w:type="dxa"/>
+              <w:bottom w:w="100" w:type="dxa"/>
+              <w:right w:w="100" w:type="dxa"/>
+            </w:tcMar>
+            <w:vAlign w:val="center"/>
+          </w:tcPr>
+          <w:p>
+            <w:pPr>
+              <w:spacing w:before="0" w:after="0" w:line="240" w:lineRule="auto"/>
+              <w:jc w:val="left"/>
+              <w:rPr>
+                <w:rFonts w:ascii="Poppins" w:eastAsia="Poppins" w:hAnsi="Poppins" w:cs="Poppins"/>
+                <w:sz w:val="22"/>
+                <w:szCs w:val="22"/>
+              </w:rPr>
+            </w:pPr>
+            <w:r>
+              <w:rPr>
+                <w:rFonts w:ascii="Poppins" w:hAnsi="Poppins"/>
+                <w:sz w:val="22"/>
+                <w:szCs w:val="22"/>
+              </w:rPr>
+              <w:t>18/10/2022</w:t>
+            </w:r>
+          </w:p>
+        </w:tc>
+      </w:tr>
+      <w:tr>
+        <w:trPr>
+          <w:trHeight w:val="420"/>
+          <w:jc w:val="center"/>
+        </w:trPr>
+        <w:tc>
+          <w:tcPr>
+            <w:tcW w:w="3630" w:type="dxa"/>
+            <w:tcBorders>
+              <w:top w:val="single" w:sz="8" w:space="0" w:color="000000"/>
+              <w:left w:val="single" w:sz="8" w:space="0" w:color="000000"/>
+              <w:bottom w:val="single" w:sz="8" w:space="0" w:color="000000"/>
+              <w:right w:val="single" w:sz="8" w:space="0" w:color="000000"/>
+            </w:tcBorders>
+            <w:shd w:val="clear" w:color="auto" w:fill="FCCEA9"/>
+            <w:tcMar>
+              <w:top w:w="100" w:type="dxa"/>
+              <w:left w:w="100" w:type="dxa"/>
+              <w:bottom w:w="100" w:type="dxa"/>
+              <w:right w:w="100" w:type="dxa"/>
+            </w:tcMar>
+            <w:vAlign w:val="center"/>
+          </w:tcPr>
+          <w:p>
+            <w:pPr>
+              <w:spacing w:before="0" w:after="0" w:line="240" w:lineRule="auto"/>
+              <w:jc w:val="center"/>
+              <w:rPr>
+                <w:rFonts w:ascii="Poppins" w:eastAsia="Poppins" w:hAnsi="Poppins" w:cs="Poppins"/>
+                <w:b/>
+                <w:bCs/>
+                <w:sz w:val="22"/>
+                <w:szCs w:val="22"/>
+              </w:rPr>
+            </w:pPr>
+            <w:r>
+              <w:rPr>
+                <w:rFonts w:ascii="Poppins" w:hAnsi="Poppins"/>
+                <w:b/>
+                <w:bCs/>
+                <w:sz w:val="22"/>
+                <w:szCs w:val="22"/>
+              </w:rPr>
+              <w:t>Sistema</w:t>
+            </w:r>
+          </w:p>
+        </w:tc>
+        <w:tc>
+          <w:tcPr>
+            <w:tcW w:w="5655" w:type="dxa"/>
+            <w:tcBorders>
+              <w:top w:val="single" w:sz="8" w:space="0" w:color="000000"/>
+              <w:left w:val="single" w:sz="8" w:space="0" w:color="000000"/>
+              <w:bottom w:val="single" w:sz="8" w:space="0" w:color="000000"/>
+              <w:right w:val="single" w:sz="8" w:space="0" w:color="000000"/>
+            </w:tcBorders>
+            <w:tcMar>
+              <w:top w:w="100" w:type="dxa"/>
+              <w:left w:w="100" w:type="dxa"/>
+              <w:bottom w:w="100" w:type="dxa"/>
+              <w:right w:w="100" w:type="dxa"/>
+            </w:tcMar>
+            <w:vAlign w:val="center"/>
+          </w:tcPr>
+          <w:p>
+            <w:pPr>
+              <w:spacing w:before="0" w:after="0" w:line="240" w:lineRule="auto"/>
+              <w:jc w:val="left"/>
+              <w:rPr>
+                <w:rFonts w:ascii="Poppins" w:eastAsia="Poppins" w:hAnsi="Poppins" w:cs="Poppins"/>
+                <w:sz w:val="22"/>
+                <w:szCs w:val="22"/>
+              </w:rPr>
+            </w:pPr>
+            <w:r>
+              <w:rPr>
+                <w:rFonts w:ascii="Poppins" w:hAnsi="Poppins"/>
+                <w:sz w:val="22"/>
+                <w:szCs w:val="22"/>
+              </w:rPr>
+              <w:t>Zorrito PLUS - Usar DNI del usuario cliente como identificador</w:t>
+            </w:r>
+          </w:p>
+        </w:tc>
+      </w:tr>
+      <w:tr>
+        <w:trPr>
+          <w:trHeight w:val="420"/>
+          <w:jc w:val="center"/>
+        </w:trPr>
+        <w:tc>
+          <w:tcPr>
+            <w:tcW w:w="3630" w:type="dxa"/>
+            <w:tcBorders>
+              <w:top w:val="single" w:sz="8" w:space="0" w:color="000000"/>
+              <w:left w:val="single" w:sz="8" w:space="0" w:color="000000"/>
+              <w:bottom w:val="single" w:sz="8" w:space="0" w:color="000000"/>
+              <w:right w:val="single" w:sz="8" w:space="0" w:color="000000"/>
+            </w:tcBorders>
+            <w:shd w:val="clear" w:color="auto" w:fill="FCCEA9"/>
+            <w:tcMar>
+              <w:top w:w="100" w:type="dxa"/>
+              <w:left w:w="100" w:type="dxa"/>
+              <w:bottom w:w="100" w:type="dxa"/>
+              <w:right w:w="100" w:type="dxa"/>
+            </w:tcMar>
+            <w:vAlign w:val="center"/>
+          </w:tcPr>
+          <w:p>
+            <w:pPr>
+              <w:spacing w:before="0" w:after="0" w:line="240" w:lineRule="auto"/>
+              <w:jc w:val="center"/>
+              <w:rPr>
+                <w:rFonts w:ascii="Poppins" w:eastAsia="Poppins" w:hAnsi="Poppins" w:cs="Poppins"/>
+                <w:b/>
+                <w:bCs/>
+                <w:sz w:val="22"/>
+                <w:szCs w:val="22"/>
+              </w:rPr>
+            </w:pPr>
+            <w:r>
+              <w:rPr>
+                <w:rFonts w:ascii="Poppins" w:hAnsi="Poppins"/>
+                <w:b/>
+                <w:bCs/>
+                <w:sz w:val="22"/>
+                <w:szCs w:val="22"/>
+              </w:rPr>
+              <w:t>Fuente (Persona que ha identificado la necesidad del cambio - Stakeholder)</w:t>
+            </w:r>
+          </w:p>
+        </w:tc>
+        <w:tc>
+          <w:tcPr>
+            <w:tcW w:w="5655" w:type="dxa"/>
+            <w:tcBorders>
+              <w:top w:val="single" w:sz="8" w:space="0" w:color="000000"/>
+              <w:left w:val="single" w:sz="8" w:space="0" w:color="000000"/>
+              <w:bottom w:val="single" w:sz="8" w:space="0" w:color="000000"/>
+              <w:right w:val="single" w:sz="8" w:space="0" w:color="000000"/>
+            </w:tcBorders>
+            <w:tcMar>
+              <w:top w:w="100" w:type="dxa"/>
+              <w:left w:w="100" w:type="dxa"/>
+              <w:bottom w:w="100" w:type="dxa"/>
+              <w:right w:w="100" w:type="dxa"/>
+            </w:tcMar>
+            <w:vAlign w:val="center"/>
+          </w:tcPr>
+          <w:p>
+            <w:pPr>
+              <w:spacing w:before="0" w:after="0" w:line="240" w:lineRule="auto"/>
+              <w:jc w:val="left"/>
+              <w:rPr>
+                <w:rFonts w:ascii="Poppins" w:eastAsia="Poppins" w:hAnsi="Poppins" w:cs="Poppins"/>
+                <w:sz w:val="22"/>
+                <w:szCs w:val="22"/>
+              </w:rPr>
+            </w:pPr>
+            <w:r>
+              <w:rPr>
+                <w:rFonts w:ascii="Poppins" w:hAnsi="Poppins"/>
+                <w:sz w:val="22"/>
+                <w:szCs w:val="22"/>
+              </w:rPr>
+              <w:t>Nicole Maria Morales Robladillo (Colaborador del área de ventas)</w:t>
+            </w:r>
+          </w:p>
+        </w:tc>
+      </w:tr>
+      <w:tr>
+        <w:trPr>
+          <w:trHeight w:val="420"/>
+          <w:jc w:val="center"/>
+        </w:trPr>
+        <w:tc>
+          <w:tcPr>
+            <w:tcW w:w="3630" w:type="dxa"/>
+            <w:tcBorders>
+              <w:top w:val="single" w:sz="8" w:space="0" w:color="000000"/>
+              <w:left w:val="single" w:sz="8" w:space="0" w:color="000000"/>
+              <w:bottom w:val="single" w:sz="8" w:space="0" w:color="000000"/>
+              <w:right w:val="single" w:sz="8" w:space="0" w:color="000000"/>
+            </w:tcBorders>
+            <w:shd w:val="clear" w:color="auto" w:fill="FCCEA9"/>
+            <w:tcMar>
+              <w:top w:w="100" w:type="dxa"/>
+              <w:left w:w="100" w:type="dxa"/>
+              <w:bottom w:w="100" w:type="dxa"/>
+              <w:right w:w="100" w:type="dxa"/>
+            </w:tcMar>
+            <w:vAlign w:val="center"/>
+          </w:tcPr>
+          <w:p>
+            <w:pPr>
+              <w:spacing w:before="0" w:after="0" w:line="240" w:lineRule="auto"/>
+              <w:jc w:val="center"/>
+              <w:rPr>
+                <w:rFonts w:ascii="Poppins" w:eastAsia="Poppins" w:hAnsi="Poppins" w:cs="Poppins"/>
+                <w:b/>
+                <w:bCs/>
+                <w:sz w:val="22"/>
+                <w:szCs w:val="22"/>
+              </w:rPr>
+            </w:pPr>
+            <w:r>
+              <w:rPr>
+                <w:rFonts w:ascii="Poppins" w:hAnsi="Poppins"/>
+                <w:b/>
+                <w:bCs/>
+                <w:sz w:val="22"/>
+                <w:szCs w:val="22"/>
+              </w:rPr>
+              <w:t>Autor (Autoriza el cambio)</w:t>
+            </w:r>
+          </w:p>
+        </w:tc>
+        <w:tc>
+          <w:tcPr>
+            <w:tcW w:w="5655" w:type="dxa"/>
+            <w:tcBorders>
+              <w:top w:val="single" w:sz="8" w:space="0" w:color="000000"/>
+              <w:left w:val="single" w:sz="8" w:space="0" w:color="000000"/>
+              <w:bottom w:val="single" w:sz="8" w:space="0" w:color="000000"/>
+              <w:right w:val="single" w:sz="8" w:space="0" w:color="000000"/>
+            </w:tcBorders>
+            <w:tcMar>
+              <w:top w:w="100" w:type="dxa"/>
+              <w:left w:w="100" w:type="dxa"/>
+              <w:bottom w:w="100" w:type="dxa"/>
+              <w:right w:w="100" w:type="dxa"/>
+            </w:tcMar>
+            <w:vAlign w:val="center"/>
+          </w:tcPr>
+          <w:p>
+            <w:pPr>
+              <w:spacing w:before="0" w:after="0" w:line="240" w:lineRule="auto"/>
+              <w:jc w:val="left"/>
+              <w:rPr>
+                <w:rFonts w:ascii="Poppins" w:eastAsia="Poppins" w:hAnsi="Poppins" w:cs="Poppins"/>
+                <w:sz w:val="22"/>
+                <w:szCs w:val="22"/>
+              </w:rPr>
+            </w:pPr>
+            <w:r>
+              <w:rPr>
+                <w:rFonts w:ascii="Poppins" w:hAnsi="Poppins"/>
+                <w:sz w:val="22"/>
+                <w:szCs w:val="22"/>
+              </w:rPr>
+              <w:t>Rubén Alberto Mondragón Zúñiga (Gerente de Fox Streaming)</w:t>
+            </w:r>
+          </w:p>
+        </w:tc>
+      </w:tr>
+      <w:tr>
+        <w:trPr>
+          <w:trHeight w:val="420"/>
+          <w:jc w:val="center"/>
+        </w:trPr>
+        <w:tc>
+          <w:tcPr>
+            <w:tcW w:w="3630" w:type="dxa"/>
+            <w:tcBorders>
+              <w:top w:val="single" w:sz="8" w:space="0" w:color="000000"/>
+              <w:left w:val="single" w:sz="8" w:space="0" w:color="000000"/>
+              <w:bottom w:val="single" w:sz="8" w:space="0" w:color="000000"/>
+              <w:right w:val="single" w:sz="8" w:space="0" w:color="000000"/>
+            </w:tcBorders>
+            <w:shd w:val="clear" w:color="auto" w:fill="FCCEA9"/>
+            <w:tcMar>
+              <w:top w:w="100" w:type="dxa"/>
+              <w:left w:w="100" w:type="dxa"/>
+              <w:bottom w:w="100" w:type="dxa"/>
+              <w:right w:w="100" w:type="dxa"/>
+            </w:tcMar>
+            <w:vAlign w:val="center"/>
+          </w:tcPr>
+          <w:p>
+            <w:pPr>
+              <w:spacing w:before="0" w:after="0" w:line="240" w:lineRule="auto"/>
+              <w:jc w:val="center"/>
+              <w:rPr>
+                <w:rFonts w:ascii="Poppins" w:eastAsia="Poppins" w:hAnsi="Poppins" w:cs="Poppins"/>
+                <w:b/>
+                <w:bCs/>
+                <w:sz w:val="22"/>
+                <w:szCs w:val="22"/>
+              </w:rPr>
+            </w:pPr>
+            <w:r>
+              <w:rPr>
+                <w:rFonts w:ascii="Poppins" w:hAnsi="Poppins"/>
+                <w:b/>
+                <w:bCs/>
+                <w:sz w:val="22"/>
+                <w:szCs w:val="22"/>
+              </w:rPr>
+              <w:t>Descripción</w:t>
+            </w:r>
+          </w:p>
+        </w:tc>
+        <w:tc>
+          <w:tcPr>
+            <w:tcW w:w="5655" w:type="dxa"/>
+            <w:tcBorders>
+              <w:top w:val="single" w:sz="8" w:space="0" w:color="000000"/>
+              <w:left w:val="single" w:sz="8" w:space="0" w:color="000000"/>
+              <w:bottom w:val="single" w:sz="8" w:space="0" w:color="000000"/>
+              <w:right w:val="single" w:sz="8" w:space="0" w:color="000000"/>
+            </w:tcBorders>
+            <w:tcMar>
+              <w:top w:w="100" w:type="dxa"/>
+              <w:left w:w="100" w:type="dxa"/>
+              <w:bottom w:w="100" w:type="dxa"/>
+              <w:right w:w="100" w:type="dxa"/>
+            </w:tcMar>
+            <w:vAlign w:val="center"/>
+          </w:tcPr>
+          <w:p>
+            <w:pPr>
+              <w:spacing w:before="0" w:after="0" w:line="240" w:lineRule="auto"/>
+              <w:jc w:val="left"/>
+              <w:rPr>
+                <w:rFonts w:ascii="Poppins" w:eastAsia="Poppins" w:hAnsi="Poppins" w:cs="Poppins"/>
+                <w:sz w:val="22"/>
+                <w:szCs w:val="22"/>
+              </w:rPr>
+            </w:pPr>
+            <w:r>
+              <w:rPr>
+                <w:rFonts w:ascii="Poppins" w:hAnsi="Poppins"/>
+                <w:sz w:val="22"/>
+                <w:szCs w:val="22"/>
+              </w:rPr>
+              <w:t>Se necesita agregar el campo de DNI en el registro del usuario, con el cual será identificado dentro de la lógica del software.</w:t>
+            </w:r>
+          </w:p>
+        </w:tc>
+      </w:tr>
+      <w:tr>
+        <w:trPr>
+          <w:trHeight w:val="420"/>
+          <w:jc w:val="center"/>
+        </w:trPr>
+        <w:tc>
+          <w:tcPr>
+            <w:tcW w:w="3630" w:type="dxa"/>
+            <w:tcBorders>
+              <w:top w:val="single" w:sz="8" w:space="0" w:color="000000"/>
+              <w:left w:val="single" w:sz="8" w:space="0" w:color="000000"/>
+              <w:bottom w:val="single" w:sz="8" w:space="0" w:color="000000"/>
+              <w:right w:val="single" w:sz="8" w:space="0" w:color="000000"/>
+            </w:tcBorders>
+            <w:shd w:val="clear" w:color="auto" w:fill="FCCEA9"/>
+            <w:tcMar>
+              <w:top w:w="100" w:type="dxa"/>
+              <w:left w:w="100" w:type="dxa"/>
+              <w:bottom w:w="100" w:type="dxa"/>
+              <w:right w:w="100" w:type="dxa"/>
+            </w:tcMar>
+            <w:vAlign w:val="center"/>
+          </w:tcPr>
+          <w:p>
+            <w:pPr>
+              <w:spacing w:before="0" w:after="0" w:line="240" w:lineRule="auto"/>
+              <w:jc w:val="center"/>
+              <w:rPr>
+                <w:rFonts w:ascii="Poppins" w:eastAsia="Poppins" w:hAnsi="Poppins" w:cs="Poppins"/>
+                <w:b/>
+                <w:bCs/>
+                <w:sz w:val="22"/>
+                <w:szCs w:val="22"/>
+              </w:rPr>
+            </w:pPr>
+            <w:r>
+              <w:rPr>
+                <w:rFonts w:ascii="Poppins" w:hAnsi="Poppins"/>
+                <w:b/>
+                <w:bCs/>
+                <w:sz w:val="22"/>
+                <w:szCs w:val="22"/>
+              </w:rPr>
+              <w:lastRenderedPageBreak/>
+              <w:t>Justificación</w:t>
+            </w:r>
+          </w:p>
+        </w:tc>
+        <w:tc>
+          <w:tcPr>
+            <w:tcW w:w="5655" w:type="dxa"/>
+            <w:tcBorders>
+              <w:top w:val="single" w:sz="8" w:space="0" w:color="000000"/>
+              <w:left w:val="single" w:sz="8" w:space="0" w:color="000000"/>
+              <w:bottom w:val="single" w:sz="8" w:space="0" w:color="000000"/>
+              <w:right w:val="single" w:sz="8" w:space="0" w:color="000000"/>
+            </w:tcBorders>
+            <w:tcMar>
+              <w:top w:w="100" w:type="dxa"/>
+              <w:left w:w="100" w:type="dxa"/>
+              <w:bottom w:w="100" w:type="dxa"/>
+              <w:right w:w="100" w:type="dxa"/>
+            </w:tcMar>
+            <w:vAlign w:val="center"/>
+          </w:tcPr>
+          <w:p>
+            <w:pPr>
+              <w:spacing w:before="0" w:after="0" w:line="240" w:lineRule="auto"/>
+              <w:jc w:val="left"/>
+              <w:rPr>
+                <w:rFonts w:ascii="Poppins" w:eastAsia="Poppins" w:hAnsi="Poppins" w:cs="Poppins"/>
+                <w:sz w:val="22"/>
+                <w:szCs w:val="22"/>
+              </w:rPr>
+            </w:pPr>
+            <w:r>
+              <w:rPr>
+                <w:rFonts w:ascii="Poppins" w:hAnsi="Poppins"/>
+                <w:sz w:val="22"/>
+                <w:szCs w:val="22"/>
+              </w:rPr>
+              <w:t>El cambio se considera necesario debido a que el usuario cliente puede cambiar de número de teléfono. Sin embargo, el número de documento de identidad se memoriza con facilidad y es inmutable.</w:t>
+            </w:r>
+          </w:p>
+        </w:tc>
+      </w:tr>
+    </w:tbl>
+    <w:p>
+      <w:pPr>
+        <w:spacing w:after="0" w:line="360" w:lineRule="auto"/>
+        <w:rPr>
+          <w:rFonts w:ascii="Poppins" w:eastAsia="Poppins" w:hAnsi="Poppins" w:cs="Poppins"/>
+          <w:sz w:val="22"/>
+          <w:szCs w:val="22"/>
+        </w:rPr>
+      </w:pPr>
+      <w:r>
+        <w:rPr>
+          <w:rFonts w:ascii="Poppins" w:eastAsia="Poppins" w:hAnsi="Poppins" w:cs="Poppins"/>
+          <w:i/>
+          <w:sz w:val="22"/>
+          <w:szCs w:val="22"/>
+        </w:rPr>
+        <w:t>Nota</w:t>
+      </w:r>
+      <w:r>
+        <w:rPr>
+          <w:rFonts w:ascii="Poppins" w:eastAsia="Poppins" w:hAnsi="Poppins" w:cs="Poppins"/>
+          <w:sz w:val="22"/>
+          <w:szCs w:val="22"/>
+        </w:rPr>
+        <w:t>. Elaboración propia.</w:t>
+      </w:r>
+    </w:p>
+    <w:p>
+      <w:pPr>
         <w:pStyle w:val="Ttulo3"/>
         <w:spacing w:line="360" w:lineRule="auto"/>
         <w:rPr>
@@ -18983,6 +19879,9 @@
         <w:t>3.2.</w:t>
       </w:r>
       <w:r>
+        <w:rPr>
+          <w:rFonts w:ascii="Poppins" w:hAnsi="Poppins"/>
+        </w:rPr>
         <w:t>2</w:t>
       </w:r>
       <w:r>
@@ -19150,17 +20049,30 @@
         <w:pStyle w:val="Ttulo4"/>
         <w:spacing w:before="0" w:after="0" w:line="360" w:lineRule="auto"/>
         <w:rPr>
+          <w:rFonts w:ascii="Poppins" w:hAnsi="Poppins"/>
           <w:b w:val="0"/>
+          <w:sz w:val="22"/>
+          <w:szCs w:val="22"/>
         </w:rPr>
       </w:pPr>
       <w:bookmarkStart w:id="35" w:name="_heading=h.vmibs1wpb6vp" w:colFirst="0" w:colLast="0"/>
       <w:bookmarkEnd w:id="35"/>
       <w:r>
+        <w:rPr>
+          <w:rFonts w:ascii="Poppins" w:hAnsi="Poppins"/>
+          <w:sz w:val="22"/>
+          <w:szCs w:val="22"/>
+        </w:rPr>
         <w:t>3.2.2.1. Solicitud de Cambio.</w:t>
       </w:r>
       <w:r>
         <w:rPr>
+          <w:rFonts w:ascii="Poppins" w:hAnsi="Poppins"/>
           <w:b w:val="0"/>
+          <w:i w:val="0"/>
+          <w:iCs/>
+          <w:sz w:val="22"/>
+          <w:szCs w:val="22"/>
         </w:rPr>
         <w:t xml:space="preserve"> Cuando se realiza una solicitud de cambio, se realiza mediante el documento de “Solicitud de cambio” en donde se pondrá énfasis en la especificación del cambio requerido.</w:t>
       </w:r>
@@ -19181,7 +20093,23 @@
           <w:sz w:val="22"/>
           <w:szCs w:val="22"/>
         </w:rPr>
-        <w:t>Cuando se desea hacer seguimiento a una petición de cambio dentro del proceso de Gestión de cambios, se genera otro formato, el cual se muestra en la Tabla 7.</w:t>
+        <w:t xml:space="preserve">Cuando se desea hacer seguimiento a una petición de cambio dentro del proceso de Gestión de cambios, se genera otro formato, el cual se muestra en la Tabla </w:t>
+      </w:r>
+      <w:r>
+        <w:rPr>
+          <w:rFonts w:ascii="Poppins" w:eastAsia="Poppins" w:hAnsi="Poppins" w:cs="Poppins"/>
+          <w:sz w:val="22"/>
+          <w:szCs w:val="22"/>
+        </w:rPr>
+        <w:t>8</w:t>
+      </w:r>
+      <w:r>
+        <w:rPr>
+          <w:rFonts w:ascii="Poppins" w:eastAsia="Poppins" w:hAnsi="Poppins" w:cs="Poppins"/>
+          <w:sz w:val="22"/>
+          <w:szCs w:val="22"/>
+        </w:rPr>
+        <w:t>.</w:t>
       </w:r>
     </w:p>
     <w:p>
@@ -19202,7 +20130,16 @@
           <w:sz w:val="22"/>
           <w:szCs w:val="22"/>
         </w:rPr>
-        <w:t>Tabla 7</w:t>
+        <w:t xml:space="preserve">Tabla </w:t>
+      </w:r>
+      <w:r>
+        <w:rPr>
+          <w:rFonts w:ascii="Poppins" w:eastAsia="Poppins" w:hAnsi="Poppins" w:cs="Poppins"/>
+          <w:b/>
+          <w:sz w:val="22"/>
+          <w:szCs w:val="22"/>
+        </w:rPr>
+        <w:t>8</w:t>
       </w:r>
     </w:p>
     <w:p>
@@ -19224,7 +20161,6 @@
           <w:sz w:val="22"/>
           <w:szCs w:val="22"/>
         </w:rPr>
-        <w:lastRenderedPageBreak/>
         <w:t>Otros campos del Formato de Petición de Cambios</w:t>
       </w:r>
     </w:p>
@@ -19404,7 +20340,23 @@
                 <w:sz w:val="22"/>
                 <w:szCs w:val="22"/>
               </w:rPr>
-              <w:t>Identificador de la petición de cambio dentro del sistema. Sigue el siguiente formato: SC00#. Ejemplo: SC001 → Primera petición de cambio del sistema.</w:t>
+              <w:t xml:space="preserve">Identificador de la petición de cambio dentro del sistema. Sigue el siguiente formato: SC00#. Ejemplo: SC001 </w:t>
+            </w:r>
+            <w:r>
+              <w:rPr>
+                <w:rFonts w:eastAsia="Poppins"/>
+                <w:sz w:val="22"/>
+                <w:szCs w:val="22"/>
+              </w:rPr>
+              <w:t>→</w:t>
+            </w:r>
+            <w:r>
+              <w:rPr>
+                <w:rFonts w:ascii="Poppins" w:eastAsia="Poppins" w:hAnsi="Poppins" w:cs="Poppins"/>
+                <w:sz w:val="22"/>
+                <w:szCs w:val="22"/>
+              </w:rPr>
+              <w:t xml:space="preserve"> Primera petición de cambio del sistema.</w:t>
             </w:r>
           </w:p>
         </w:tc>
@@ -19449,6 +20401,7 @@
                 <w:sz w:val="22"/>
                 <w:szCs w:val="22"/>
               </w:rPr>
+              <w:lastRenderedPageBreak/>
               <w:t xml:space="preserve">Fecha de creación </w:t>
             </w:r>
           </w:p>
@@ -19984,7 +20937,23 @@
                 <w:sz w:val="22"/>
                 <w:szCs w:val="22"/>
               </w:rPr>
-              <w:t>Identificador del tipo de petición cambio según la Tabla 8.</w:t>
+              <w:t xml:space="preserve">Identificador del tipo de petición cambio según la Tabla </w:t>
+            </w:r>
+            <w:r>
+              <w:rPr>
+                <w:rFonts w:ascii="Poppins" w:eastAsia="Poppins" w:hAnsi="Poppins" w:cs="Poppins"/>
+                <w:sz w:val="22"/>
+                <w:szCs w:val="22"/>
+              </w:rPr>
+              <w:t>9</w:t>
+            </w:r>
+            <w:r>
+              <w:rPr>
+                <w:rFonts w:ascii="Poppins" w:eastAsia="Poppins" w:hAnsi="Poppins" w:cs="Poppins"/>
+                <w:sz w:val="22"/>
+                <w:szCs w:val="22"/>
+              </w:rPr>
+              <w:t>.</w:t>
             </w:r>
           </w:p>
         </w:tc>
@@ -20084,7 +21053,23 @@
                 <w:sz w:val="22"/>
                 <w:szCs w:val="22"/>
               </w:rPr>
-              <w:t xml:space="preserve"> la Tabla 10.</w:t>
+              <w:t xml:space="preserve"> la Tabla 1</w:t>
+            </w:r>
+            <w:r>
+              <w:rPr>
+                <w:rFonts w:ascii="Poppins" w:eastAsia="Poppins" w:hAnsi="Poppins" w:cs="Poppins"/>
+                <w:sz w:val="22"/>
+                <w:szCs w:val="22"/>
+              </w:rPr>
+              <w:t>1</w:t>
+            </w:r>
+            <w:r>
+              <w:rPr>
+                <w:rFonts w:ascii="Poppins" w:eastAsia="Poppins" w:hAnsi="Poppins" w:cs="Poppins"/>
+                <w:sz w:val="22"/>
+                <w:szCs w:val="22"/>
+              </w:rPr>
+              <w:t>.</w:t>
             </w:r>
           </w:p>
         </w:tc>
@@ -20378,7 +21363,6 @@
                 <w:sz w:val="22"/>
                 <w:szCs w:val="22"/>
               </w:rPr>
-              <w:lastRenderedPageBreak/>
               <w:t>Fecha de aprobación</w:t>
             </w:r>
           </w:p>
@@ -20499,7 +21483,16 @@
                 <w:sz w:val="22"/>
                 <w:szCs w:val="22"/>
               </w:rPr>
-              <w:t xml:space="preserve">Fecha en la que la Parte Usuaria verifica que la implementación de la petición de cambio se ha ejecutado correctamente y </w:t>
+              <w:t xml:space="preserve">Fecha en la que la Parte Usuaria verifica que la implementación de la petición de cambio se ha </w:t>
+            </w:r>
+            <w:r>
+              <w:rPr>
+                <w:rFonts w:ascii="Poppins" w:eastAsia="Poppins" w:hAnsi="Poppins" w:cs="Poppins"/>
+                <w:sz w:val="22"/>
+                <w:szCs w:val="22"/>
+              </w:rPr>
+              <w:lastRenderedPageBreak/>
+              <w:t xml:space="preserve">ejecutado correctamente y </w:t>
             </w:r>
             <w:r>
               <w:rPr>
@@ -20561,6 +21554,7 @@
                 <w:sz w:val="22"/>
                 <w:szCs w:val="22"/>
               </w:rPr>
+              <w:lastRenderedPageBreak/>
               <w:t>Fecha de cierre</w:t>
             </w:r>
           </w:p>
@@ -20931,7 +21925,23 @@
                 <w:sz w:val="22"/>
                 <w:szCs w:val="22"/>
               </w:rPr>
-              <w:t>Identificador de la prioridad del cambio en el sistema, según lo mostrado en la Tabla 9.</w:t>
+              <w:t xml:space="preserve">Identificador de la prioridad del cambio en el sistema, según lo mostrado en la Tabla </w:t>
+            </w:r>
+            <w:r>
+              <w:rPr>
+                <w:rFonts w:ascii="Poppins" w:eastAsia="Poppins" w:hAnsi="Poppins" w:cs="Poppins"/>
+                <w:sz w:val="22"/>
+                <w:szCs w:val="22"/>
+              </w:rPr>
+              <w:t>10</w:t>
+            </w:r>
+            <w:r>
+              <w:rPr>
+                <w:rFonts w:ascii="Poppins" w:eastAsia="Poppins" w:hAnsi="Poppins" w:cs="Poppins"/>
+                <w:sz w:val="22"/>
+                <w:szCs w:val="22"/>
+              </w:rPr>
+              <w:t>.</w:t>
             </w:r>
           </w:p>
         </w:tc>
@@ -21066,7 +22076,16 @@
           <w:sz w:val="22"/>
           <w:szCs w:val="22"/>
         </w:rPr>
-        <w:t>Tabla 8</w:t>
+        <w:t xml:space="preserve">Tabla </w:t>
+      </w:r>
+      <w:r>
+        <w:rPr>
+          <w:rFonts w:ascii="Poppins" w:eastAsia="Poppins" w:hAnsi="Poppins" w:cs="Poppins"/>
+          <w:b/>
+          <w:sz w:val="22"/>
+          <w:szCs w:val="22"/>
+        </w:rPr>
+        <w:t>9</w:t>
       </w:r>
     </w:p>
     <w:p>
@@ -21471,16 +22490,7 @@
                 <w:sz w:val="22"/>
                 <w:szCs w:val="22"/>
               </w:rPr>
-              <w:t xml:space="preserve">Clasificación dada a aquellas solicitudes de cambio que tienen que atenderse rápidamente debido a que provocarán </w:t>
-            </w:r>
-            <w:r>
-              <w:rPr>
-                <w:rFonts w:ascii="Poppins" w:eastAsia="Poppins" w:hAnsi="Poppins" w:cs="Poppins"/>
-                <w:sz w:val="22"/>
-                <w:szCs w:val="22"/>
-              </w:rPr>
-              <w:lastRenderedPageBreak/>
-              <w:t>cambios críticos o de no atenderse, provocarán consecuencias críticas al desarrollo del proyecto.</w:t>
+              <w:t>Clasificación dada a aquellas solicitudes de cambio que tienen que atenderse rápidamente debido a que provocarán cambios críticos o de no atenderse, provocarán consecuencias críticas al desarrollo del proyecto.</w:t>
             </w:r>
           </w:p>
         </w:tc>
@@ -21525,7 +22535,6 @@
                 <w:sz w:val="22"/>
                 <w:szCs w:val="22"/>
               </w:rPr>
-              <w:lastRenderedPageBreak/>
               <w:t>3</w:t>
             </w:r>
           </w:p>
@@ -21602,7 +22611,16 @@
                 <w:sz w:val="22"/>
                 <w:szCs w:val="22"/>
               </w:rPr>
-              <w:t>Clasificación dada a aquellas solicitudes de cambio que al momento de presentarse ya se han revisado preliminarmente y se están desarrollando aun sin analizarse profundamente debido a su clara urgencia y necesidad.</w:t>
+              <w:t xml:space="preserve">Clasificación dada a aquellas solicitudes de cambio que al momento de presentarse ya se han revisado </w:t>
+            </w:r>
+            <w:r>
+              <w:rPr>
+                <w:rFonts w:ascii="Poppins" w:eastAsia="Poppins" w:hAnsi="Poppins" w:cs="Poppins"/>
+                <w:sz w:val="22"/>
+                <w:szCs w:val="22"/>
+              </w:rPr>
+              <w:lastRenderedPageBreak/>
+              <w:t>preliminarmente y se están desarrollando aun sin analizarse profundamente debido a su clara urgencia y necesidad.</w:t>
             </w:r>
           </w:p>
         </w:tc>
@@ -21625,6 +22643,7 @@
           <w:sz w:val="22"/>
           <w:szCs w:val="22"/>
         </w:rPr>
+        <w:lastRenderedPageBreak/>
         <w:t>Nota</w:t>
       </w:r>
       <w:r>
@@ -21654,7 +22673,16 @@
           <w:sz w:val="22"/>
           <w:szCs w:val="22"/>
         </w:rPr>
-        <w:t>Tabla 9</w:t>
+        <w:t xml:space="preserve">Tabla </w:t>
+      </w:r>
+      <w:r>
+        <w:rPr>
+          <w:rFonts w:ascii="Poppins" w:eastAsia="Poppins" w:hAnsi="Poppins" w:cs="Poppins"/>
+          <w:b/>
+          <w:sz w:val="22"/>
+          <w:szCs w:val="22"/>
+        </w:rPr>
+        <w:t>10</w:t>
       </w:r>
     </w:p>
     <w:p>
@@ -22247,7 +23275,16 @@
           <w:sz w:val="22"/>
           <w:szCs w:val="22"/>
         </w:rPr>
-        <w:t>Tabla 10</w:t>
+        <w:t>Tabla 1</w:t>
+      </w:r>
+      <w:r>
+        <w:rPr>
+          <w:rFonts w:ascii="Poppins" w:eastAsia="Poppins" w:hAnsi="Poppins" w:cs="Poppins"/>
+          <w:b/>
+          <w:sz w:val="22"/>
+          <w:szCs w:val="22"/>
+        </w:rPr>
+        <w:t>1</w:t>
       </w:r>
     </w:p>
     <w:p>
@@ -22829,16 +23866,7 @@
                 <w:sz w:val="22"/>
                 <w:szCs w:val="22"/>
               </w:rPr>
-              <w:t xml:space="preserve">Estado para aquellas peticiones de cambios que después de </w:t>
-            </w:r>
-            <w:r>
-              <w:rPr>
-                <w:rFonts w:ascii="Poppins" w:eastAsia="Poppins" w:hAnsi="Poppins" w:cs="Poppins"/>
-                <w:sz w:val="22"/>
-                <w:szCs w:val="22"/>
-              </w:rPr>
-              <w:lastRenderedPageBreak/>
-              <w:t xml:space="preserve">enviadas han sido recibidas para su análisis preliminar por parte del </w:t>
+              <w:t xml:space="preserve">Estado para aquellas peticiones de cambios que después de enviadas han sido recibidas para su análisis preliminar por parte del </w:t>
             </w:r>
             <w:r>
               <w:rPr>
@@ -22893,7 +23921,6 @@
                 <w:sz w:val="22"/>
                 <w:szCs w:val="22"/>
               </w:rPr>
-              <w:lastRenderedPageBreak/>
               <w:t>Fase 1</w:t>
             </w:r>
           </w:p>
@@ -22978,6 +24005,7 @@
                 <w:sz w:val="22"/>
                 <w:szCs w:val="22"/>
               </w:rPr>
+              <w:lastRenderedPageBreak/>
               <w:t>3</w:t>
             </w:r>
           </w:p>
@@ -23949,17 +24977,7 @@
                 <w:sz w:val="22"/>
                 <w:szCs w:val="22"/>
               </w:rPr>
-              <w:t xml:space="preserve">Área de Toma de </w:t>
-            </w:r>
-            <w:r>
-              <w:rPr>
-                <w:rFonts w:ascii="Poppins" w:eastAsia="Poppins" w:hAnsi="Poppins" w:cs="Poppins"/>
-                <w:b/>
-                <w:sz w:val="22"/>
-                <w:szCs w:val="22"/>
-              </w:rPr>
-              <w:lastRenderedPageBreak/>
-              <w:t>Decisiones</w:t>
+              <w:t>Área de Toma de Decisiones</w:t>
             </w:r>
             <w:r>
               <w:rPr>
@@ -24022,7 +25040,6 @@
                 <w:sz w:val="22"/>
                 <w:szCs w:val="22"/>
               </w:rPr>
-              <w:lastRenderedPageBreak/>
               <w:t>Fase 4</w:t>
             </w:r>
           </w:p>
@@ -24107,6 +25124,7 @@
                 <w:sz w:val="22"/>
                 <w:szCs w:val="22"/>
               </w:rPr>
+              <w:lastRenderedPageBreak/>
               <w:t>8</w:t>
             </w:r>
           </w:p>
@@ -25104,16 +26122,7 @@
                 <w:sz w:val="22"/>
                 <w:szCs w:val="22"/>
               </w:rPr>
-              <w:t xml:space="preserve">, pues su implementación se ha ejecutado incorrectamente </w:t>
-            </w:r>
-            <w:r>
-              <w:rPr>
-                <w:rFonts w:ascii="Poppins" w:eastAsia="Poppins" w:hAnsi="Poppins" w:cs="Poppins"/>
-                <w:sz w:val="22"/>
-                <w:szCs w:val="22"/>
-              </w:rPr>
-              <w:lastRenderedPageBreak/>
-              <w:t>o no se ha cumplido con algún aspecto de lo solicitado y planificado. Se espera que el Equipo de Desarrollo lo solucione.</w:t>
+              <w:t>, pues su implementación se ha ejecutado incorrectamente o no se ha cumplido con algún aspecto de lo solicitado y planificado. Se espera que el Equipo de Desarrollo lo solucione.</w:t>
             </w:r>
           </w:p>
         </w:tc>
@@ -25151,7 +26160,6 @@
                 <w:sz w:val="22"/>
                 <w:szCs w:val="22"/>
               </w:rPr>
-              <w:lastRenderedPageBreak/>
               <w:t>Fase 7</w:t>
             </w:r>
           </w:p>
@@ -25236,6 +26244,7 @@
                 <w:sz w:val="22"/>
                 <w:szCs w:val="22"/>
               </w:rPr>
+              <w:lastRenderedPageBreak/>
               <w:t>13</w:t>
             </w:r>
           </w:p>
@@ -26096,18 +27105,30 @@
         <w:pStyle w:val="Ttulo4"/>
         <w:spacing w:before="0" w:after="0" w:line="360" w:lineRule="auto"/>
         <w:rPr>
+          <w:rFonts w:ascii="Poppins" w:hAnsi="Poppins"/>
           <w:b w:val="0"/>
+          <w:sz w:val="22"/>
+          <w:szCs w:val="22"/>
         </w:rPr>
       </w:pPr>
       <w:bookmarkStart w:id="36" w:name="_heading=h.h02f5r4bfzop" w:colFirst="0" w:colLast="0"/>
       <w:bookmarkEnd w:id="36"/>
       <w:r>
-        <w:lastRenderedPageBreak/>
+        <w:rPr>
+          <w:rFonts w:ascii="Poppins" w:hAnsi="Poppins"/>
+          <w:sz w:val="22"/>
+          <w:szCs w:val="22"/>
+        </w:rPr>
         <w:t>3.2.2.2. Análisis de Impacto.</w:t>
       </w:r>
       <w:r>
         <w:rPr>
+          <w:rFonts w:ascii="Poppins" w:hAnsi="Poppins"/>
           <w:b w:val="0"/>
+          <w:i w:val="0"/>
+          <w:iCs/>
+          <w:sz w:val="22"/>
+          <w:szCs w:val="22"/>
         </w:rPr>
         <w:t xml:space="preserve"> La evaluación del cambio involucra determinar qué es necesario hacer para implementar el cambio y la estimación de sus costos y plazos.</w:t>
       </w:r>
@@ -26177,6 +27198,7 @@
           <w:sz w:val="22"/>
           <w:szCs w:val="22"/>
         </w:rPr>
+        <w:lastRenderedPageBreak/>
         <w:t xml:space="preserve">Revisar la solicitud de cambio para entender su alcance. </w:t>
       </w:r>
     </w:p>
@@ -26410,17 +27432,30 @@
         <w:pStyle w:val="Ttulo4"/>
         <w:spacing w:before="0" w:after="0" w:line="360" w:lineRule="auto"/>
         <w:rPr>
+          <w:rFonts w:ascii="Poppins" w:hAnsi="Poppins"/>
           <w:b w:val="0"/>
+          <w:sz w:val="22"/>
+          <w:szCs w:val="22"/>
         </w:rPr>
       </w:pPr>
       <w:bookmarkStart w:id="37" w:name="_heading=h.74ruxrnakaki" w:colFirst="0" w:colLast="0"/>
       <w:bookmarkEnd w:id="37"/>
       <w:r>
+        <w:rPr>
+          <w:rFonts w:ascii="Poppins" w:hAnsi="Poppins"/>
+          <w:sz w:val="22"/>
+          <w:szCs w:val="22"/>
+        </w:rPr>
         <w:t>3.2.2.3. Aprobación del Cambio.</w:t>
       </w:r>
       <w:r>
         <w:rPr>
+          <w:rFonts w:ascii="Poppins" w:hAnsi="Poppins"/>
           <w:b w:val="0"/>
+          <w:i w:val="0"/>
+          <w:iCs/>
+          <w:sz w:val="22"/>
+          <w:szCs w:val="22"/>
         </w:rPr>
         <w:t xml:space="preserve"> El comité de gestión de cambios (en adelante, comité de GCS) el cual estará conformado por los siguientes miembros:</w:t>
       </w:r>
@@ -26662,7 +27697,6 @@
           <w:sz w:val="22"/>
           <w:szCs w:val="22"/>
         </w:rPr>
-        <w:lastRenderedPageBreak/>
         <w:t>Complejidad</w:t>
       </w:r>
     </w:p>
@@ -26735,6 +27769,7 @@
           <w:sz w:val="22"/>
           <w:szCs w:val="22"/>
         </w:rPr>
+        <w:lastRenderedPageBreak/>
         <w:t>Relación con otros cambios ya aprobados y en progreso</w:t>
       </w:r>
     </w:p>
@@ -26791,17 +27826,30 @@
         <w:pStyle w:val="Ttulo4"/>
         <w:spacing w:before="0" w:after="0" w:line="360" w:lineRule="auto"/>
         <w:rPr>
+          <w:rFonts w:ascii="Poppins" w:hAnsi="Poppins"/>
           <w:b w:val="0"/>
+          <w:sz w:val="22"/>
+          <w:szCs w:val="22"/>
         </w:rPr>
       </w:pPr>
       <w:bookmarkStart w:id="38" w:name="_heading=h.n9u8lv7xn58e" w:colFirst="0" w:colLast="0"/>
       <w:bookmarkEnd w:id="38"/>
       <w:r>
+        <w:rPr>
+          <w:rFonts w:ascii="Poppins" w:hAnsi="Poppins"/>
+          <w:sz w:val="22"/>
+          <w:szCs w:val="22"/>
+        </w:rPr>
         <w:t>3.2.2.4. Implementación del Cambio.</w:t>
       </w:r>
       <w:r>
         <w:rPr>
+          <w:rFonts w:ascii="Poppins" w:hAnsi="Poppins"/>
           <w:b w:val="0"/>
+          <w:i w:val="0"/>
+          <w:iCs/>
+          <w:sz w:val="22"/>
+          <w:szCs w:val="22"/>
         </w:rPr>
         <w:t xml:space="preserve"> Una vez realizada la evaluación del cambio, se decide en qué momento implementarlo. Esta etapa involucra los procesos necesarios para implementar la solicitud y monitorear el progreso del trabajo.</w:t>
       </w:r>
@@ -26878,7 +27926,7 @@
           <w:sz w:val="22"/>
           <w:szCs w:val="22"/>
         </w:rPr>
-        <w:t xml:space="preserve">Los reportes para el estado en la gestión de configuración son un conjunto de informes que se generan regularmente para dar cuenta del avance y desempeño del proceso de gestión de configuración en nuestra empresa. Estos reportes incluyen datos cuantitativos y cualitativos sobre el número de cambios realizados, el estado de las diferentes versiones del producto o servicio, el </w:t>
+        <w:t xml:space="preserve">Los reportes para el estado en la gestión de configuración son un conjunto de informes que se generan regularmente para dar cuenta del avance y desempeño del proceso de gestión de configuración en nuestra empresa. Estos reportes incluyen datos cuantitativos y cualitativos sobre el número de cambios realizados, el estado de las diferentes versiones del producto o servicio, el cumplimiento de plazos y metas establecidos, entre otros. Los reportes para el </w:t>
       </w:r>
       <w:r>
         <w:rPr>
@@ -26888,16 +27936,22 @@
           <w:szCs w:val="22"/>
         </w:rPr>
         <w:lastRenderedPageBreak/>
-        <w:t>cumplimiento de plazos y metas establecidos, entre otros. Los reportes para el estado son una herramienta valiosa para mantener un control adecuado del proceso y tomar decisiones informadas en la gestión de configuración.</w:t>
+        <w:t>estado son una herramienta valiosa para mantener un control adecuado del proceso y tomar decisiones informadas en la gestión de configuración.</w:t>
       </w:r>
     </w:p>
     <w:p>
       <w:pPr>
         <w:pStyle w:val="Ttulo3"/>
+        <w:rPr>
+          <w:rFonts w:ascii="Poppins" w:hAnsi="Poppins"/>
+        </w:rPr>
       </w:pPr>
       <w:bookmarkStart w:id="40" w:name="_heading=h.qsh70q" w:colFirst="0" w:colLast="0"/>
       <w:bookmarkEnd w:id="40"/>
       <w:r>
+        <w:rPr>
+          <w:rFonts w:ascii="Poppins" w:hAnsi="Poppins"/>
+        </w:rPr>
         <w:t>3.3.1. Definición de Reportes para el Estado (Gestor)</w:t>
       </w:r>
     </w:p>
@@ -27053,7 +28107,16 @@
           <w:szCs w:val="22"/>
         </w:rPr>
         <w:lastRenderedPageBreak/>
-        <w:t>Tabla 11</w:t>
+        <w:t>Tabla 1</w:t>
+      </w:r>
+      <w:r>
+        <w:rPr>
+          <w:rFonts w:ascii="Poppins" w:eastAsia="Poppins" w:hAnsi="Poppins" w:cs="Poppins"/>
+          <w:b/>
+          <w:sz w:val="22"/>
+          <w:szCs w:val="22"/>
+        </w:rPr>
+        <w:t>2</w:t>
       </w:r>
     </w:p>
     <w:p>
@@ -27914,7 +28977,16 @@
           <w:sz w:val="22"/>
           <w:szCs w:val="22"/>
         </w:rPr>
-        <w:t>Tabla 12</w:t>
+        <w:t>Tabla 1</w:t>
+      </w:r>
+      <w:r>
+        <w:rPr>
+          <w:rFonts w:ascii="Poppins" w:eastAsia="Poppins" w:hAnsi="Poppins" w:cs="Poppins"/>
+          <w:b/>
+          <w:sz w:val="22"/>
+          <w:szCs w:val="22"/>
+        </w:rPr>
+        <w:t>3</w:t>
       </w:r>
     </w:p>
     <w:p>
@@ -28824,7 +29896,16 @@
           <w:sz w:val="22"/>
           <w:szCs w:val="22"/>
         </w:rPr>
-        <w:t>Tabla 13</w:t>
+        <w:t>Tabla 1</w:t>
+      </w:r>
+      <w:r>
+        <w:rPr>
+          <w:rFonts w:ascii="Poppins" w:eastAsia="Poppins" w:hAnsi="Poppins" w:cs="Poppins"/>
+          <w:b/>
+          <w:sz w:val="22"/>
+          <w:szCs w:val="22"/>
+        </w:rPr>
+        <w:t>4</w:t>
       </w:r>
     </w:p>
     <w:p>
@@ -28846,16 +29927,7 @@
           <w:sz w:val="22"/>
           <w:szCs w:val="22"/>
         </w:rPr>
-        <w:t>Reportes diarios</w:t>
-      </w:r>
-      <w:r>
-        <w:rPr>
-          <w:rFonts w:ascii="Poppins" w:eastAsia="Poppins" w:hAnsi="Poppins" w:cs="Poppins"/>
-          <w:i/>
-          <w:sz w:val="22"/>
-          <w:szCs w:val="22"/>
-        </w:rPr>
-        <w:t xml:space="preserve"> de tareas realizadas para el Desarrollador</w:t>
+        <w:t>Reportes diarios de tareas realizadas para el Desarrollador</w:t>
       </w:r>
     </w:p>
     <w:tbl>
@@ -29621,6 +30693,9 @@
       <w:bookmarkStart w:id="43" w:name="_heading=h.49x2ik5" w:colFirst="0" w:colLast="0"/>
       <w:bookmarkEnd w:id="43"/>
       <w:r>
+        <w:rPr>
+          <w:rFonts w:ascii="Poppins" w:hAnsi="Poppins"/>
+        </w:rPr>
         <w:t>3.4. Auditoría</w:t>
       </w:r>
     </w:p>
@@ -29707,7 +30782,16 @@
           <w:sz w:val="22"/>
           <w:szCs w:val="22"/>
         </w:rPr>
-        <w:t>Tabla 14</w:t>
+        <w:t>Tabla 1</w:t>
+      </w:r>
+      <w:r>
+        <w:rPr>
+          <w:rFonts w:ascii="Poppins" w:eastAsia="Poppins" w:hAnsi="Poppins" w:cs="Poppins"/>
+          <w:b/>
+          <w:sz w:val="22"/>
+          <w:szCs w:val="22"/>
+        </w:rPr>
+        <w:t>5</w:t>
       </w:r>
     </w:p>
     <w:p>
@@ -30553,7 +31637,16 @@
           <w:szCs w:val="22"/>
         </w:rPr>
         <w:lastRenderedPageBreak/>
-        <w:t>Tabla 15</w:t>
+        <w:t>Tabla 1</w:t>
+      </w:r>
+      <w:r>
+        <w:rPr>
+          <w:rFonts w:ascii="Poppins" w:eastAsia="Poppins" w:hAnsi="Poppins" w:cs="Poppins"/>
+          <w:b/>
+          <w:sz w:val="22"/>
+          <w:szCs w:val="22"/>
+        </w:rPr>
+        <w:t>6</w:t>
       </w:r>
     </w:p>
     <w:p>
@@ -31361,7 +32454,16 @@
           <w:szCs w:val="22"/>
         </w:rPr>
         <w:lastRenderedPageBreak/>
-        <w:t>Tabla 16</w:t>
+        <w:t>Tabla 1</w:t>
+      </w:r>
+      <w:r>
+        <w:rPr>
+          <w:rFonts w:ascii="Poppins" w:eastAsia="Poppins" w:hAnsi="Poppins" w:cs="Poppins"/>
+          <w:b/>
+          <w:sz w:val="22"/>
+          <w:szCs w:val="22"/>
+        </w:rPr>
+        <w:t>7</w:t>
       </w:r>
     </w:p>
     <w:p>
@@ -32232,10 +33334,16 @@
       <w:pPr>
         <w:pStyle w:val="Ttulo3"/>
         <w:spacing w:line="360" w:lineRule="auto"/>
+        <w:rPr>
+          <w:rFonts w:ascii="Poppins" w:hAnsi="Poppins"/>
+        </w:rPr>
       </w:pPr>
       <w:bookmarkStart w:id="46" w:name="_heading=h.5gjef17y9gn" w:colFirst="0" w:colLast="0"/>
       <w:bookmarkEnd w:id="46"/>
       <w:r>
+        <w:rPr>
+          <w:rFonts w:ascii="Poppins" w:hAnsi="Poppins"/>
+        </w:rPr>
         <w:t>3.5.1. Etapas en la Entrega de Release</w:t>
       </w:r>
     </w:p>
@@ -32383,15 +33491,7 @@
           <w:sz w:val="22"/>
           <w:szCs w:val="22"/>
         </w:rPr>
-        <w:t>Hay que asegurar</w:t>
-      </w:r>
-      <w:r>
-        <w:rPr>
-          <w:rFonts w:ascii="Poppins" w:eastAsia="Poppins" w:hAnsi="Poppins" w:cs="Poppins"/>
-          <w:sz w:val="22"/>
-          <w:szCs w:val="22"/>
-        </w:rPr>
-        <w:t xml:space="preserve"> que el software funciona correctamente.</w:t>
+        <w:t>Hay que asegurar que el software funciona correctamente.</w:t>
       </w:r>
     </w:p>
     <w:p>
@@ -32503,6 +33603,9 @@
         <w:t>3.5.</w:t>
       </w:r>
       <w:r>
+        <w:rPr>
+          <w:rFonts w:ascii="Poppins" w:hAnsi="Poppins"/>
+        </w:rPr>
         <w:t>2</w:t>
       </w:r>
       <w:r>
@@ -32548,6 +33651,9 @@
         <w:t>3.5.</w:t>
       </w:r>
       <w:r>
+        <w:rPr>
+          <w:rFonts w:ascii="Poppins" w:hAnsi="Poppins"/>
+        </w:rPr>
         <w:t>3</w:t>
       </w:r>
       <w:r>
@@ -32807,7 +33913,16 @@
           <w:sz w:val="22"/>
           <w:szCs w:val="22"/>
         </w:rPr>
-        <w:t>Línea base del proyecto. Definición y ejemplos para usarla eficazmente 📈</w:t>
+        <w:t xml:space="preserve">Línea base del proyecto. Definición y ejemplos para usarla eficazmente </w:t>
+      </w:r>
+      <w:r>
+        <w:rPr>
+          <w:rFonts w:ascii="Segoe UI Emoji" w:eastAsia="Poppins" w:hAnsi="Segoe UI Emoji" w:cs="Segoe UI Emoji"/>
+          <w:i/>
+          <w:sz w:val="22"/>
+          <w:szCs w:val="22"/>
+        </w:rPr>
+        <w:t>📈</w:t>
       </w:r>
       <w:r>
         <w:rPr>

</xml_diff>